<commit_message>
fix: update ARI NOFO
</commit_message>
<xml_diff>
--- a/public/materials/funding/2020-ari-sfy21/ARISFY21NOFOApplication.docx
+++ b/public/materials/funding/2020-ari-sfy21/ARISFY21NOFOApplication.docx
@@ -33,6 +33,8 @@
                 <w:szCs w:val="20"/>
               </w:rPr>
             </w:pPr>
+            <w:bookmarkStart w:id="0" w:name="_GoBack"/>
+            <w:bookmarkEnd w:id="0"/>
             <w:r>
               <w:rPr>
                 <w:b/>
@@ -996,31 +998,14 @@
                 <w:sz w:val="20"/>
                 <w:szCs w:val="20"/>
               </w:rPr>
-              <w:t>Catalog of Federal Domestic Assistance (</w:t>
-            </w:r>
-            <w:proofErr w:type="gramStart"/>
-            <w:r>
-              <w:rPr>
-                <w:b/>
-                <w:sz w:val="20"/>
-                <w:szCs w:val="20"/>
-              </w:rPr>
-              <w:t>CFDA)</w:t>
-            </w:r>
-            <w:r>
-              <w:rPr>
-                <w:sz w:val="20"/>
-                <w:szCs w:val="20"/>
-              </w:rPr>
-              <w:t xml:space="preserve">   </w:t>
-            </w:r>
-            <w:proofErr w:type="gramEnd"/>
-            <w:r>
-              <w:rPr>
-                <w:sz w:val="20"/>
-                <w:szCs w:val="20"/>
-              </w:rPr>
-              <w:t xml:space="preserve">            </w:t>
+              <w:t>Catalog of Federal Domestic Assistance (CFDA)</w:t>
+            </w:r>
+            <w:r>
+              <w:rPr>
+                <w:sz w:val="20"/>
+                <w:szCs w:val="20"/>
+              </w:rPr>
+              <w:t xml:space="preserve">               </w:t>
             </w:r>
             <w:sdt>
               <w:sdtPr>
@@ -1051,8 +1036,6 @@
               </w:rPr>
               <w:t>ot applicable (No federal funding)</w:t>
             </w:r>
-            <w:bookmarkStart w:id="0" w:name="_GoBack"/>
-            <w:bookmarkEnd w:id="0"/>
           </w:p>
         </w:tc>
       </w:tr>
@@ -1366,32 +1349,15 @@
                 <w:sz w:val="20"/>
                 <w:szCs w:val="20"/>
               </w:rPr>
-              <w:t xml:space="preserve">ot applicable (No federal </w:t>
-            </w:r>
-            <w:proofErr w:type="gramStart"/>
-            <w:r>
-              <w:rPr>
-                <w:sz w:val="20"/>
-                <w:szCs w:val="20"/>
-              </w:rPr>
-              <w:t>funding)</w:t>
-            </w:r>
-            <w:r>
-              <w:rPr>
-                <w:b/>
-                <w:sz w:val="20"/>
-                <w:szCs w:val="20"/>
-              </w:rPr>
-              <w:t xml:space="preserve">   </w:t>
-            </w:r>
-            <w:proofErr w:type="gramEnd"/>
-            <w:r>
-              <w:rPr>
-                <w:b/>
-                <w:sz w:val="20"/>
-                <w:szCs w:val="20"/>
-              </w:rPr>
-              <w:t xml:space="preserve">   </w:t>
+              <w:t>ot applicable (No federal funding)</w:t>
+            </w:r>
+            <w:r>
+              <w:rPr>
+                <w:b/>
+                <w:sz w:val="20"/>
+                <w:szCs w:val="20"/>
+              </w:rPr>
+              <w:t xml:space="preserve">      </w:t>
             </w:r>
           </w:p>
         </w:tc>
@@ -2410,23 +2376,13 @@
                 <w:szCs w:val="20"/>
               </w:rPr>
             </w:pPr>
-            <w:proofErr w:type="gramStart"/>
-            <w:r>
-              <w:rPr>
-                <w:b/>
-                <w:sz w:val="20"/>
-                <w:szCs w:val="20"/>
-              </w:rPr>
-              <w:t>Employer  /</w:t>
-            </w:r>
-            <w:proofErr w:type="gramEnd"/>
-            <w:r>
-              <w:rPr>
-                <w:b/>
-                <w:sz w:val="20"/>
-                <w:szCs w:val="20"/>
-              </w:rPr>
-              <w:t xml:space="preserve"> Taxpayer ID</w:t>
+            <w:r>
+              <w:rPr>
+                <w:b/>
+                <w:sz w:val="20"/>
+                <w:szCs w:val="20"/>
+              </w:rPr>
+              <w:t>Employer  / Taxpayer ID</w:t>
             </w:r>
             <w:r>
               <w:rPr>
@@ -3867,33 +3823,15 @@
                 <w:sz w:val="20"/>
                 <w:szCs w:val="20"/>
               </w:rPr>
-              <w:t xml:space="preserve"> (If different from Implementing Agency</w:t>
-            </w:r>
-            <w:proofErr w:type="gramStart"/>
-            <w:r>
-              <w:rPr>
-                <w:b/>
-                <w:sz w:val="20"/>
-                <w:szCs w:val="20"/>
-              </w:rPr>
-              <w:t>.)</w:t>
-            </w:r>
-            <w:r>
-              <w:rPr>
-                <w:b/>
-                <w:sz w:val="20"/>
-                <w:szCs w:val="20"/>
-              </w:rPr>
-              <w:t>*</w:t>
-            </w:r>
-            <w:proofErr w:type="gramEnd"/>
-            <w:r>
-              <w:rPr>
-                <w:b/>
-                <w:sz w:val="20"/>
-                <w:szCs w:val="20"/>
-              </w:rPr>
-              <w:t>*</w:t>
+              <w:t xml:space="preserve"> (If different from Implementing Agency.)</w:t>
+            </w:r>
+            <w:r>
+              <w:rPr>
+                <w:b/>
+                <w:sz w:val="20"/>
+                <w:szCs w:val="20"/>
+              </w:rPr>
+              <w:t>**</w:t>
             </w:r>
           </w:p>
         </w:tc>
@@ -4884,43 +4822,7 @@
                 <w:sz w:val="20"/>
                 <w:szCs w:val="20"/>
               </w:rPr>
-              <w:t>County(</w:t>
-            </w:r>
-            <w:proofErr w:type="spellStart"/>
-            <w:r>
-              <w:rPr>
-                <w:b/>
-                <w:sz w:val="20"/>
-                <w:szCs w:val="20"/>
-              </w:rPr>
-              <w:t>ies</w:t>
-            </w:r>
-            <w:proofErr w:type="spellEnd"/>
-            <w:r>
-              <w:rPr>
-                <w:b/>
-                <w:sz w:val="20"/>
-                <w:szCs w:val="20"/>
-              </w:rPr>
-              <w:t>); City(</w:t>
-            </w:r>
-            <w:proofErr w:type="spellStart"/>
-            <w:r>
-              <w:rPr>
-                <w:b/>
-                <w:sz w:val="20"/>
-                <w:szCs w:val="20"/>
-              </w:rPr>
-              <w:t>ies</w:t>
-            </w:r>
-            <w:proofErr w:type="spellEnd"/>
-            <w:r>
-              <w:rPr>
-                <w:b/>
-                <w:sz w:val="20"/>
-                <w:szCs w:val="20"/>
-              </w:rPr>
-              <w:t xml:space="preserve">); </w:t>
+              <w:t xml:space="preserve">County(ies); City(ies); </w:t>
             </w:r>
             <w:r>
               <w:rPr>
@@ -5035,60 +4937,32 @@
                 <w:szCs w:val="20"/>
               </w:rPr>
             </w:pPr>
-            <w:proofErr w:type="gramStart"/>
-            <w:r>
-              <w:rPr>
-                <w:b/>
-                <w:sz w:val="20"/>
-                <w:szCs w:val="20"/>
-              </w:rPr>
-              <w:t>Implementing  Agency’s</w:t>
-            </w:r>
-            <w:proofErr w:type="gramEnd"/>
-            <w:r>
-              <w:rPr>
-                <w:b/>
-                <w:sz w:val="20"/>
-                <w:szCs w:val="20"/>
-              </w:rPr>
-              <w:t xml:space="preserve"> Legislative District</w:t>
-            </w:r>
-          </w:p>
-          <w:p>
-            <w:pPr>
-              <w:pStyle w:val="ListParagraph"/>
-              <w:ind w:left="0"/>
-              <w:rPr>
-                <w:b/>
-                <w:sz w:val="20"/>
-                <w:szCs w:val="20"/>
-              </w:rPr>
-            </w:pPr>
-            <w:r>
-              <w:rPr>
-                <w:b/>
-                <w:sz w:val="20"/>
-                <w:szCs w:val="20"/>
-              </w:rPr>
-              <w:t xml:space="preserve">(This must be based on the </w:t>
-            </w:r>
-            <w:proofErr w:type="gramStart"/>
-            <w:r>
-              <w:rPr>
-                <w:b/>
-                <w:sz w:val="20"/>
-                <w:szCs w:val="20"/>
-              </w:rPr>
-              <w:t>nine digit</w:t>
-            </w:r>
-            <w:proofErr w:type="gramEnd"/>
-            <w:r>
-              <w:rPr>
-                <w:b/>
-                <w:sz w:val="20"/>
-                <w:szCs w:val="20"/>
-              </w:rPr>
-              <w:t xml:space="preserve"> zip code registered with SAM.)</w:t>
+            <w:r>
+              <w:rPr>
+                <w:b/>
+                <w:sz w:val="20"/>
+                <w:szCs w:val="20"/>
+              </w:rPr>
+              <w:t>Implementing  Agency’s Legislative District</w:t>
+            </w:r>
+          </w:p>
+          <w:p>
+            <w:pPr>
+              <w:pStyle w:val="ListParagraph"/>
+              <w:ind w:left="0"/>
+              <w:rPr>
+                <w:b/>
+                <w:sz w:val="20"/>
+                <w:szCs w:val="20"/>
+              </w:rPr>
+            </w:pPr>
+            <w:r>
+              <w:rPr>
+                <w:b/>
+                <w:sz w:val="20"/>
+                <w:szCs w:val="20"/>
+              </w:rPr>
+              <w:t>(This must be based on the nine digit zip code registered with SAM.)</w:t>
             </w:r>
           </w:p>
         </w:tc>
@@ -5217,23 +5091,7 @@
                 <w:sz w:val="20"/>
                 <w:szCs w:val="20"/>
               </w:rPr>
-              <w:t xml:space="preserve">tate, and </w:t>
-            </w:r>
-            <w:proofErr w:type="gramStart"/>
-            <w:r>
-              <w:rPr>
-                <w:sz w:val="20"/>
-                <w:szCs w:val="20"/>
-              </w:rPr>
-              <w:t>nine digit</w:t>
-            </w:r>
-            <w:proofErr w:type="gramEnd"/>
-            <w:r>
-              <w:rPr>
-                <w:sz w:val="20"/>
-                <w:szCs w:val="20"/>
-              </w:rPr>
-              <w:t xml:space="preserve"> zip code.)</w:t>
+              <w:t>tate, and nine digit zip code.)</w:t>
             </w:r>
           </w:p>
           <w:p>
@@ -5288,25 +5146,7 @@
                 <w:sz w:val="20"/>
                 <w:szCs w:val="20"/>
               </w:rPr>
-              <w:t xml:space="preserve">Primary Area of Performance’s Legislative District (This must be based on the </w:t>
-            </w:r>
-            <w:proofErr w:type="gramStart"/>
-            <w:r>
-              <w:rPr>
-                <w:b/>
-                <w:sz w:val="20"/>
-                <w:szCs w:val="20"/>
-              </w:rPr>
-              <w:t>nine digit</w:t>
-            </w:r>
-            <w:proofErr w:type="gramEnd"/>
-            <w:r>
-              <w:rPr>
-                <w:b/>
-                <w:sz w:val="20"/>
-                <w:szCs w:val="20"/>
-              </w:rPr>
-              <w:t xml:space="preserve"> zip code listed above.)</w:t>
+              <w:t>Primary Area of Performance’s Legislative District (This must be based on the nine digit zip code listed above.)</w:t>
             </w:r>
           </w:p>
         </w:tc>
@@ -5861,7 +5701,6 @@
               </w:rPr>
               <w:t xml:space="preserve">Total </w:t>
             </w:r>
-            <w:proofErr w:type="gramStart"/>
             <w:r>
               <w:rPr>
                 <w:sz w:val="20"/>
@@ -5874,15 +5713,7 @@
                 <w:sz w:val="20"/>
                 <w:szCs w:val="20"/>
               </w:rPr>
-              <w:t>:</w:t>
-            </w:r>
-            <w:proofErr w:type="gramEnd"/>
-            <w:r>
-              <w:rPr>
-                <w:sz w:val="20"/>
-                <w:szCs w:val="20"/>
-              </w:rPr>
-              <w:t xml:space="preserve"> $</w:t>
+              <w:t>: $</w:t>
             </w:r>
           </w:p>
           <w:p>
@@ -6087,7 +5918,6 @@
                 <w:sz w:val="20"/>
                 <w:szCs w:val="20"/>
               </w:rPr>
-              <w:lastRenderedPageBreak/>
               <w:t xml:space="preserve">Implementing Agency </w:t>
             </w:r>
             <w:r>
@@ -9291,7 +9121,7 @@
 </file>
 
 <file path=customXml/itemProps1.xml><?xml version="1.0" encoding="utf-8"?>
-<ds:datastoreItem xmlns:ds="http://schemas.openxmlformats.org/officeDocument/2006/customXml" ds:itemID="{EBC11902-08F7-4F84-90FD-8DD59FDD25AC}">
+<ds:datastoreItem xmlns:ds="http://schemas.openxmlformats.org/officeDocument/2006/customXml" ds:itemID="{47444A04-C925-471E-8A33-D4C56F936D1B}">
   <ds:schemaRefs>
     <ds:schemaRef ds:uri="http://schemas.openxmlformats.org/officeDocument/2006/bibliography"/>
   </ds:schemaRefs>

</xml_diff>